<commit_message>
Criando Caso de Uso - Gerenciar Endereços - Diagrama - Sequencia
</commit_message>
<xml_diff>
--- a/documentos/casos-de-usos/011 - Caso de Uso - Editar_Excluir Serviços_Produtos.docx
+++ b/documentos/casos-de-usos/011 - Caso de Uso - Editar_Excluir Serviços_Produtos.docx
@@ -26,22 +26,8 @@
           <w:szCs w:val="48"/>
           <w:lang w:eastAsia="pt-BR"/>
         </w:rPr>
-        <w:t xml:space="preserve">Caso de Uso: </w:t>
-      </w:r>
-      <w:bookmarkStart w:id="0" w:name="_GoBack"/>
-      <w:r>
-        <w:rPr>
-          <w:rFonts w:ascii="Times New Roman" w:eastAsia="Times New Roman" w:hAnsi="Times New Roman" w:cs="Times New Roman"/>
-          <w:b/>
-          <w:bCs/>
-          <w:kern w:val="36"/>
-          <w:sz w:val="40"/>
-          <w:szCs w:val="48"/>
-          <w:lang w:eastAsia="pt-BR"/>
-        </w:rPr>
-        <w:t>Editar/Excluir Serviços/Produtos</w:t>
-      </w:r>
-      <w:bookmarkEnd w:id="0"/>
+        <w:t>Caso de Uso: Editar/Excluir Serviços/Produtos</w:t>
+      </w:r>
     </w:p>
     <w:p>
       <w:pPr>
@@ -1505,7 +1491,7 @@
             <w:szCs w:val="24"/>
             <w:lang w:eastAsia="pt-BR"/>
           </w:rPr>
-          <w:t>https://github.com/rrs-sistema/projeto-tcc-faca-a-festa/blob/main/documentos/casos-de-usos/010.2%20-%20Caso%20de%20Uso%20-%20Editar_Excluir%20Servi%C3%A7os_Produtos%20-%20Diagrama%20-%20Sequencia.pdf</w:t>
+          <w:t>https://github.com/rrs-sistema/projeto-tcc-faca-a-festa/blob/main/documentos/casos-de-usos/011.1%20-%20Caso%20de%20Uso%20-%20Editar_Excluir%20Servi%C3%A7os_Produtos%20-%20Diagrama%20-%20Sequencia.pdf</w:t>
         </w:r>
       </w:hyperlink>
     </w:p>
@@ -1536,9 +1522,9 @@
           <w:lang w:eastAsia="pt-BR"/>
         </w:rPr>
         <w:drawing>
-          <wp:inline distT="0" distB="0" distL="0" distR="0" wp14:anchorId="5096C4F3" wp14:editId="499A8716">
-            <wp:extent cx="5400040" cy="6273800"/>
-            <wp:effectExtent l="0" t="0" r="0" b="0"/>
+          <wp:inline distT="0" distB="0" distL="0" distR="0" wp14:anchorId="50A6C29B" wp14:editId="5B40E640">
+            <wp:extent cx="5400040" cy="5706745"/>
+            <wp:effectExtent l="0" t="0" r="0" b="8255"/>
             <wp:docPr id="1" name="Imagem 1"/>
             <wp:cNvGraphicFramePr>
               <a:graphicFrameLocks xmlns:a="http://schemas.openxmlformats.org/drawingml/2006/main" noChangeAspect="1"/>
@@ -1559,7 +1545,7 @@
                   <pic:spPr>
                     <a:xfrm>
                       <a:off x="0" y="0"/>
-                      <a:ext cx="5400040" cy="6273800"/>
+                      <a:ext cx="5400040" cy="5706745"/>
                     </a:xfrm>
                     <a:prstGeom prst="rect">
                       <a:avLst/>
@@ -1571,6 +1557,26 @@
           </wp:inline>
         </w:drawing>
       </w:r>
+    </w:p>
+    <w:p>
+      <w:pPr>
+        <w:rPr>
+          <w:rFonts w:ascii="Times New Roman" w:eastAsia="Times New Roman" w:hAnsi="Times New Roman" w:cs="Times New Roman"/>
+          <w:color w:val="808080" w:themeColor="background1" w:themeShade="80"/>
+          <w:szCs w:val="24"/>
+          <w:lang w:eastAsia="pt-BR"/>
+        </w:rPr>
+      </w:pPr>
+    </w:p>
+    <w:p>
+      <w:pPr>
+        <w:rPr>
+          <w:rFonts w:ascii="Times New Roman" w:eastAsia="Times New Roman" w:hAnsi="Times New Roman" w:cs="Times New Roman"/>
+          <w:color w:val="808080" w:themeColor="background1" w:themeShade="80"/>
+          <w:szCs w:val="24"/>
+          <w:lang w:eastAsia="pt-BR"/>
+        </w:rPr>
+      </w:pPr>
     </w:p>
     <w:p>
       <w:pPr>
@@ -1854,6 +1860,8 @@
           <w:lang w:eastAsia="pt-BR"/>
         </w:rPr>
       </w:pPr>
+      <w:bookmarkStart w:id="0" w:name="_GoBack"/>
+      <w:bookmarkEnd w:id="0"/>
     </w:p>
     <w:p>
       <w:pPr>
@@ -1915,6 +1923,7 @@
           <w:rFonts w:ascii="Times New Roman" w:eastAsia="Times New Roman" w:hAnsi="Times New Roman" w:cs="Times New Roman"/>
           <w:color w:val="808080" w:themeColor="background1" w:themeShade="80"/>
           <w:szCs w:val="24"/>
+          <w:u w:val="single"/>
           <w:lang w:eastAsia="pt-BR"/>
         </w:rPr>
       </w:pPr>
@@ -2787,6 +2796,47 @@
       <w:r>
         <w:rPr>
           <w:rFonts w:ascii="Consolas" w:eastAsia="Times New Roman" w:hAnsi="Consolas" w:cs="Times New Roman"/>
+          <w:color w:val="DCDCDC"/>
+          <w:sz w:val="21"/>
+          <w:szCs w:val="21"/>
+          <w:lang w:eastAsia="pt-BR"/>
+        </w:rPr>
+        <w:t>(</w:t>
+      </w:r>
+      <w:r>
+        <w:rPr>
+          <w:rFonts w:ascii="Consolas" w:eastAsia="Times New Roman" w:hAnsi="Consolas" w:cs="Times New Roman"/>
+          <w:color w:val="CE9178"/>
+          <w:sz w:val="21"/>
+          <w:szCs w:val="21"/>
+          <w:lang w:eastAsia="pt-BR"/>
+        </w:rPr>
+        <w:t>1</w:t>
+      </w:r>
+      <w:proofErr w:type="gramStart"/>
+      <w:r>
+        <w:rPr>
+          <w:rFonts w:ascii="Consolas" w:eastAsia="Times New Roman" w:hAnsi="Consolas" w:cs="Times New Roman"/>
+          <w:color w:val="DCDCDC"/>
+          <w:sz w:val="21"/>
+          <w:szCs w:val="21"/>
+          <w:lang w:eastAsia="pt-BR"/>
+        </w:rPr>
+        <w:t>)</w:t>
+      </w:r>
+      <w:r>
+        <w:rPr>
+          <w:rFonts w:ascii="Consolas" w:eastAsia="Times New Roman" w:hAnsi="Consolas" w:cs="Times New Roman"/>
+          <w:color w:val="D4D4D4"/>
+          <w:sz w:val="21"/>
+          <w:szCs w:val="21"/>
+          <w:lang w:eastAsia="pt-BR"/>
+        </w:rPr>
+        <w:t xml:space="preserve"> </w:t>
+      </w:r>
+      <w:r>
+        <w:rPr>
+          <w:rFonts w:ascii="Consolas" w:eastAsia="Times New Roman" w:hAnsi="Consolas" w:cs="Times New Roman"/>
           <w:color w:val="74B0DF"/>
           <w:sz w:val="21"/>
           <w:szCs w:val="21"/>
@@ -2794,6 +2844,7 @@
         </w:rPr>
         <w:t>Acessa</w:t>
       </w:r>
+      <w:proofErr w:type="gramEnd"/>
       <w:r>
         <w:rPr>
           <w:rFonts w:ascii="Consolas" w:eastAsia="Times New Roman" w:hAnsi="Consolas" w:cs="Times New Roman"/>
@@ -2950,6 +3001,46 @@
       <w:r>
         <w:rPr>
           <w:rFonts w:ascii="Consolas" w:eastAsia="Times New Roman" w:hAnsi="Consolas" w:cs="Times New Roman"/>
+          <w:color w:val="DCDCDC"/>
+          <w:sz w:val="21"/>
+          <w:szCs w:val="21"/>
+          <w:lang w:eastAsia="pt-BR"/>
+        </w:rPr>
+        <w:t>(</w:t>
+      </w:r>
+      <w:r>
+        <w:rPr>
+          <w:rFonts w:ascii="Consolas" w:eastAsia="Times New Roman" w:hAnsi="Consolas" w:cs="Times New Roman"/>
+          <w:color w:val="CE9178"/>
+          <w:sz w:val="21"/>
+          <w:szCs w:val="21"/>
+          <w:lang w:eastAsia="pt-BR"/>
+        </w:rPr>
+        <w:t>2</w:t>
+      </w:r>
+      <w:r>
+        <w:rPr>
+          <w:rFonts w:ascii="Consolas" w:eastAsia="Times New Roman" w:hAnsi="Consolas" w:cs="Times New Roman"/>
+          <w:color w:val="DCDCDC"/>
+          <w:sz w:val="21"/>
+          <w:szCs w:val="21"/>
+          <w:lang w:eastAsia="pt-BR"/>
+        </w:rPr>
+        <w:t>)</w:t>
+      </w:r>
+      <w:r>
+        <w:rPr>
+          <w:rFonts w:ascii="Consolas" w:eastAsia="Times New Roman" w:hAnsi="Consolas" w:cs="Times New Roman"/>
+          <w:color w:val="D4D4D4"/>
+          <w:sz w:val="21"/>
+          <w:szCs w:val="21"/>
+          <w:lang w:eastAsia="pt-BR"/>
+        </w:rPr>
+        <w:t xml:space="preserve"> </w:t>
+      </w:r>
+      <w:r>
+        <w:rPr>
+          <w:rFonts w:ascii="Consolas" w:eastAsia="Times New Roman" w:hAnsi="Consolas" w:cs="Times New Roman"/>
           <w:color w:val="74B0DF"/>
           <w:sz w:val="21"/>
           <w:szCs w:val="21"/>
@@ -3064,6 +3155,46 @@
         </w:rPr>
         <w:t xml:space="preserve">: </w:t>
       </w:r>
+      <w:r>
+        <w:rPr>
+          <w:rFonts w:ascii="Consolas" w:eastAsia="Times New Roman" w:hAnsi="Consolas" w:cs="Times New Roman"/>
+          <w:color w:val="DCDCDC"/>
+          <w:sz w:val="21"/>
+          <w:szCs w:val="21"/>
+          <w:lang w:eastAsia="pt-BR"/>
+        </w:rPr>
+        <w:t>(</w:t>
+      </w:r>
+      <w:r>
+        <w:rPr>
+          <w:rFonts w:ascii="Consolas" w:eastAsia="Times New Roman" w:hAnsi="Consolas" w:cs="Times New Roman"/>
+          <w:color w:val="CE9178"/>
+          <w:sz w:val="21"/>
+          <w:szCs w:val="21"/>
+          <w:lang w:eastAsia="pt-BR"/>
+        </w:rPr>
+        <w:t>3</w:t>
+      </w:r>
+      <w:r>
+        <w:rPr>
+          <w:rFonts w:ascii="Consolas" w:eastAsia="Times New Roman" w:hAnsi="Consolas" w:cs="Times New Roman"/>
+          <w:color w:val="DCDCDC"/>
+          <w:sz w:val="21"/>
+          <w:szCs w:val="21"/>
+          <w:lang w:eastAsia="pt-BR"/>
+        </w:rPr>
+        <w:t>)</w:t>
+      </w:r>
+      <w:r>
+        <w:rPr>
+          <w:rFonts w:ascii="Consolas" w:eastAsia="Times New Roman" w:hAnsi="Consolas" w:cs="Times New Roman"/>
+          <w:color w:val="D4D4D4"/>
+          <w:sz w:val="21"/>
+          <w:szCs w:val="21"/>
+          <w:lang w:eastAsia="pt-BR"/>
+        </w:rPr>
+        <w:t xml:space="preserve"> </w:t>
+      </w:r>
       <w:proofErr w:type="spellStart"/>
       <w:proofErr w:type="gramStart"/>
       <w:r>
@@ -3176,6 +3307,46 @@
       <w:r>
         <w:rPr>
           <w:rFonts w:ascii="Consolas" w:eastAsia="Times New Roman" w:hAnsi="Consolas" w:cs="Times New Roman"/>
+          <w:color w:val="DCDCDC"/>
+          <w:sz w:val="21"/>
+          <w:szCs w:val="21"/>
+          <w:lang w:eastAsia="pt-BR"/>
+        </w:rPr>
+        <w:t>(</w:t>
+      </w:r>
+      <w:r>
+        <w:rPr>
+          <w:rFonts w:ascii="Consolas" w:eastAsia="Times New Roman" w:hAnsi="Consolas" w:cs="Times New Roman"/>
+          <w:color w:val="CE9178"/>
+          <w:sz w:val="21"/>
+          <w:szCs w:val="21"/>
+          <w:lang w:eastAsia="pt-BR"/>
+        </w:rPr>
+        <w:t>4</w:t>
+      </w:r>
+      <w:r>
+        <w:rPr>
+          <w:rFonts w:ascii="Consolas" w:eastAsia="Times New Roman" w:hAnsi="Consolas" w:cs="Times New Roman"/>
+          <w:color w:val="DCDCDC"/>
+          <w:sz w:val="21"/>
+          <w:szCs w:val="21"/>
+          <w:lang w:eastAsia="pt-BR"/>
+        </w:rPr>
+        <w:t>)</w:t>
+      </w:r>
+      <w:r>
+        <w:rPr>
+          <w:rFonts w:ascii="Consolas" w:eastAsia="Times New Roman" w:hAnsi="Consolas" w:cs="Times New Roman"/>
+          <w:color w:val="D4D4D4"/>
+          <w:sz w:val="21"/>
+          <w:szCs w:val="21"/>
+          <w:lang w:eastAsia="pt-BR"/>
+        </w:rPr>
+        <w:t xml:space="preserve"> </w:t>
+      </w:r>
+      <w:r>
+        <w:rPr>
+          <w:rFonts w:ascii="Consolas" w:eastAsia="Times New Roman" w:hAnsi="Consolas" w:cs="Times New Roman"/>
           <w:color w:val="74B0DF"/>
           <w:sz w:val="21"/>
           <w:szCs w:val="21"/>
@@ -3309,6 +3480,46 @@
       <w:r>
         <w:rPr>
           <w:rFonts w:ascii="Consolas" w:eastAsia="Times New Roman" w:hAnsi="Consolas" w:cs="Times New Roman"/>
+          <w:color w:val="DCDCDC"/>
+          <w:sz w:val="21"/>
+          <w:szCs w:val="21"/>
+          <w:lang w:eastAsia="pt-BR"/>
+        </w:rPr>
+        <w:t>(</w:t>
+      </w:r>
+      <w:r>
+        <w:rPr>
+          <w:rFonts w:ascii="Consolas" w:eastAsia="Times New Roman" w:hAnsi="Consolas" w:cs="Times New Roman"/>
+          <w:color w:val="CE9178"/>
+          <w:sz w:val="21"/>
+          <w:szCs w:val="21"/>
+          <w:lang w:eastAsia="pt-BR"/>
+        </w:rPr>
+        <w:t>5</w:t>
+      </w:r>
+      <w:r>
+        <w:rPr>
+          <w:rFonts w:ascii="Consolas" w:eastAsia="Times New Roman" w:hAnsi="Consolas" w:cs="Times New Roman"/>
+          <w:color w:val="DCDCDC"/>
+          <w:sz w:val="21"/>
+          <w:szCs w:val="21"/>
+          <w:lang w:eastAsia="pt-BR"/>
+        </w:rPr>
+        <w:t>)</w:t>
+      </w:r>
+      <w:r>
+        <w:rPr>
+          <w:rFonts w:ascii="Consolas" w:eastAsia="Times New Roman" w:hAnsi="Consolas" w:cs="Times New Roman"/>
+          <w:color w:val="D4D4D4"/>
+          <w:sz w:val="21"/>
+          <w:szCs w:val="21"/>
+          <w:lang w:eastAsia="pt-BR"/>
+        </w:rPr>
+        <w:t xml:space="preserve"> </w:t>
+      </w:r>
+      <w:r>
+        <w:rPr>
+          <w:rFonts w:ascii="Consolas" w:eastAsia="Times New Roman" w:hAnsi="Consolas" w:cs="Times New Roman"/>
           <w:color w:val="74B0DF"/>
           <w:sz w:val="21"/>
           <w:szCs w:val="21"/>
@@ -3422,6 +3633,46 @@
       <w:r>
         <w:rPr>
           <w:rFonts w:ascii="Consolas" w:eastAsia="Times New Roman" w:hAnsi="Consolas" w:cs="Times New Roman"/>
+          <w:color w:val="DCDCDC"/>
+          <w:sz w:val="21"/>
+          <w:szCs w:val="21"/>
+          <w:lang w:eastAsia="pt-BR"/>
+        </w:rPr>
+        <w:t>(</w:t>
+      </w:r>
+      <w:r>
+        <w:rPr>
+          <w:rFonts w:ascii="Consolas" w:eastAsia="Times New Roman" w:hAnsi="Consolas" w:cs="Times New Roman"/>
+          <w:color w:val="CE9178"/>
+          <w:sz w:val="21"/>
+          <w:szCs w:val="21"/>
+          <w:lang w:eastAsia="pt-BR"/>
+        </w:rPr>
+        <w:t>6</w:t>
+      </w:r>
+      <w:r>
+        <w:rPr>
+          <w:rFonts w:ascii="Consolas" w:eastAsia="Times New Roman" w:hAnsi="Consolas" w:cs="Times New Roman"/>
+          <w:color w:val="DCDCDC"/>
+          <w:sz w:val="21"/>
+          <w:szCs w:val="21"/>
+          <w:lang w:eastAsia="pt-BR"/>
+        </w:rPr>
+        <w:t>)</w:t>
+      </w:r>
+      <w:r>
+        <w:rPr>
+          <w:rFonts w:ascii="Consolas" w:eastAsia="Times New Roman" w:hAnsi="Consolas" w:cs="Times New Roman"/>
+          <w:color w:val="D4D4D4"/>
+          <w:sz w:val="21"/>
+          <w:szCs w:val="21"/>
+          <w:lang w:eastAsia="pt-BR"/>
+        </w:rPr>
+        <w:t xml:space="preserve"> </w:t>
+      </w:r>
+      <w:r>
+        <w:rPr>
+          <w:rFonts w:ascii="Consolas" w:eastAsia="Times New Roman" w:hAnsi="Consolas" w:cs="Times New Roman"/>
           <w:color w:val="74B0DF"/>
           <w:sz w:val="21"/>
           <w:szCs w:val="21"/>
@@ -3535,6 +3786,47 @@
       <w:r>
         <w:rPr>
           <w:rFonts w:ascii="Consolas" w:eastAsia="Times New Roman" w:hAnsi="Consolas" w:cs="Times New Roman"/>
+          <w:color w:val="DCDCDC"/>
+          <w:sz w:val="21"/>
+          <w:szCs w:val="21"/>
+          <w:lang w:eastAsia="pt-BR"/>
+        </w:rPr>
+        <w:t>(</w:t>
+      </w:r>
+      <w:r>
+        <w:rPr>
+          <w:rFonts w:ascii="Consolas" w:eastAsia="Times New Roman" w:hAnsi="Consolas" w:cs="Times New Roman"/>
+          <w:color w:val="CE9178"/>
+          <w:sz w:val="21"/>
+          <w:szCs w:val="21"/>
+          <w:lang w:eastAsia="pt-BR"/>
+        </w:rPr>
+        <w:t>7</w:t>
+      </w:r>
+      <w:proofErr w:type="gramStart"/>
+      <w:r>
+        <w:rPr>
+          <w:rFonts w:ascii="Consolas" w:eastAsia="Times New Roman" w:hAnsi="Consolas" w:cs="Times New Roman"/>
+          <w:color w:val="DCDCDC"/>
+          <w:sz w:val="21"/>
+          <w:szCs w:val="21"/>
+          <w:lang w:eastAsia="pt-BR"/>
+        </w:rPr>
+        <w:t>)</w:t>
+      </w:r>
+      <w:r>
+        <w:rPr>
+          <w:rFonts w:ascii="Consolas" w:eastAsia="Times New Roman" w:hAnsi="Consolas" w:cs="Times New Roman"/>
+          <w:color w:val="D4D4D4"/>
+          <w:sz w:val="21"/>
+          <w:szCs w:val="21"/>
+          <w:lang w:eastAsia="pt-BR"/>
+        </w:rPr>
+        <w:t xml:space="preserve"> </w:t>
+      </w:r>
+      <w:r>
+        <w:rPr>
+          <w:rFonts w:ascii="Consolas" w:eastAsia="Times New Roman" w:hAnsi="Consolas" w:cs="Times New Roman"/>
           <w:color w:val="74B0DF"/>
           <w:sz w:val="21"/>
           <w:szCs w:val="21"/>
@@ -3542,6 +3834,7 @@
         </w:rPr>
         <w:t>Exibir</w:t>
       </w:r>
+      <w:proofErr w:type="gramEnd"/>
       <w:r>
         <w:rPr>
           <w:rFonts w:ascii="Consolas" w:eastAsia="Times New Roman" w:hAnsi="Consolas" w:cs="Times New Roman"/>
@@ -3746,6 +4039,47 @@
       <w:r>
         <w:rPr>
           <w:rFonts w:ascii="Consolas" w:eastAsia="Times New Roman" w:hAnsi="Consolas" w:cs="Times New Roman"/>
+          <w:color w:val="DCDCDC"/>
+          <w:sz w:val="21"/>
+          <w:szCs w:val="21"/>
+          <w:lang w:eastAsia="pt-BR"/>
+        </w:rPr>
+        <w:t>(</w:t>
+      </w:r>
+      <w:r>
+        <w:rPr>
+          <w:rFonts w:ascii="Consolas" w:eastAsia="Times New Roman" w:hAnsi="Consolas" w:cs="Times New Roman"/>
+          <w:color w:val="CE9178"/>
+          <w:sz w:val="21"/>
+          <w:szCs w:val="21"/>
+          <w:lang w:eastAsia="pt-BR"/>
+        </w:rPr>
+        <w:t>8</w:t>
+      </w:r>
+      <w:proofErr w:type="gramStart"/>
+      <w:r>
+        <w:rPr>
+          <w:rFonts w:ascii="Consolas" w:eastAsia="Times New Roman" w:hAnsi="Consolas" w:cs="Times New Roman"/>
+          <w:color w:val="DCDCDC"/>
+          <w:sz w:val="21"/>
+          <w:szCs w:val="21"/>
+          <w:lang w:eastAsia="pt-BR"/>
+        </w:rPr>
+        <w:t>)</w:t>
+      </w:r>
+      <w:r>
+        <w:rPr>
+          <w:rFonts w:ascii="Consolas" w:eastAsia="Times New Roman" w:hAnsi="Consolas" w:cs="Times New Roman"/>
+          <w:color w:val="D4D4D4"/>
+          <w:sz w:val="21"/>
+          <w:szCs w:val="21"/>
+          <w:lang w:eastAsia="pt-BR"/>
+        </w:rPr>
+        <w:t xml:space="preserve"> </w:t>
+      </w:r>
+      <w:r>
+        <w:rPr>
+          <w:rFonts w:ascii="Consolas" w:eastAsia="Times New Roman" w:hAnsi="Consolas" w:cs="Times New Roman"/>
           <w:color w:val="74B0DF"/>
           <w:sz w:val="21"/>
           <w:szCs w:val="21"/>
@@ -3753,6 +4087,7 @@
         </w:rPr>
         <w:t>Seleciona</w:t>
       </w:r>
+      <w:proofErr w:type="gramEnd"/>
       <w:r>
         <w:rPr>
           <w:rFonts w:ascii="Consolas" w:eastAsia="Times New Roman" w:hAnsi="Consolas" w:cs="Times New Roman"/>
@@ -3881,6 +4216,47 @@
       <w:r>
         <w:rPr>
           <w:rFonts w:ascii="Consolas" w:eastAsia="Times New Roman" w:hAnsi="Consolas" w:cs="Times New Roman"/>
+          <w:color w:val="DCDCDC"/>
+          <w:sz w:val="21"/>
+          <w:szCs w:val="21"/>
+          <w:lang w:eastAsia="pt-BR"/>
+        </w:rPr>
+        <w:t>(</w:t>
+      </w:r>
+      <w:r>
+        <w:rPr>
+          <w:rFonts w:ascii="Consolas" w:eastAsia="Times New Roman" w:hAnsi="Consolas" w:cs="Times New Roman"/>
+          <w:color w:val="CE9178"/>
+          <w:sz w:val="21"/>
+          <w:szCs w:val="21"/>
+          <w:lang w:eastAsia="pt-BR"/>
+        </w:rPr>
+        <w:t>9</w:t>
+      </w:r>
+      <w:proofErr w:type="gramStart"/>
+      <w:r>
+        <w:rPr>
+          <w:rFonts w:ascii="Consolas" w:eastAsia="Times New Roman" w:hAnsi="Consolas" w:cs="Times New Roman"/>
+          <w:color w:val="DCDCDC"/>
+          <w:sz w:val="21"/>
+          <w:szCs w:val="21"/>
+          <w:lang w:eastAsia="pt-BR"/>
+        </w:rPr>
+        <w:t>)</w:t>
+      </w:r>
+      <w:r>
+        <w:rPr>
+          <w:rFonts w:ascii="Consolas" w:eastAsia="Times New Roman" w:hAnsi="Consolas" w:cs="Times New Roman"/>
+          <w:color w:val="D4D4D4"/>
+          <w:sz w:val="21"/>
+          <w:szCs w:val="21"/>
+          <w:lang w:eastAsia="pt-BR"/>
+        </w:rPr>
+        <w:t xml:space="preserve"> </w:t>
+      </w:r>
+      <w:r>
+        <w:rPr>
+          <w:rFonts w:ascii="Consolas" w:eastAsia="Times New Roman" w:hAnsi="Consolas" w:cs="Times New Roman"/>
           <w:color w:val="74B0DF"/>
           <w:sz w:val="21"/>
           <w:szCs w:val="21"/>
@@ -3888,6 +4264,7 @@
         </w:rPr>
         <w:t>Exibe</w:t>
       </w:r>
+      <w:proofErr w:type="gramEnd"/>
       <w:r>
         <w:rPr>
           <w:rFonts w:ascii="Consolas" w:eastAsia="Times New Roman" w:hAnsi="Consolas" w:cs="Times New Roman"/>
@@ -3956,20 +4333,8 @@
           <w:szCs w:val="21"/>
           <w:lang w:eastAsia="pt-BR"/>
         </w:rPr>
-        <w:t xml:space="preserve">Editar </w:t>
-      </w:r>
-      <w:proofErr w:type="gramStart"/>
-      <w:r>
-        <w:rPr>
-          <w:rFonts w:ascii="Consolas" w:eastAsia="Times New Roman" w:hAnsi="Consolas" w:cs="Times New Roman"/>
-          <w:color w:val="CE9178"/>
-          <w:sz w:val="21"/>
-          <w:szCs w:val="21"/>
-          <w:lang w:eastAsia="pt-BR"/>
-        </w:rPr>
-        <w:t>| Excluir</w:t>
-      </w:r>
-      <w:proofErr w:type="gramEnd"/>
+        <w:t>Editar | Excluir</w:t>
+      </w:r>
       <w:r>
         <w:rPr>
           <w:rFonts w:ascii="Consolas" w:eastAsia="Times New Roman" w:hAnsi="Consolas" w:cs="Times New Roman"/>
@@ -4168,6 +4533,47 @@
       <w:r>
         <w:rPr>
           <w:rFonts w:ascii="Consolas" w:eastAsia="Times New Roman" w:hAnsi="Consolas" w:cs="Times New Roman"/>
+          <w:color w:val="DCDCDC"/>
+          <w:sz w:val="21"/>
+          <w:szCs w:val="21"/>
+          <w:lang w:eastAsia="pt-BR"/>
+        </w:rPr>
+        <w:t>(</w:t>
+      </w:r>
+      <w:r>
+        <w:rPr>
+          <w:rFonts w:ascii="Consolas" w:eastAsia="Times New Roman" w:hAnsi="Consolas" w:cs="Times New Roman"/>
+          <w:color w:val="CE9178"/>
+          <w:sz w:val="21"/>
+          <w:szCs w:val="21"/>
+          <w:lang w:eastAsia="pt-BR"/>
+        </w:rPr>
+        <w:t>10</w:t>
+      </w:r>
+      <w:proofErr w:type="gramStart"/>
+      <w:r>
+        <w:rPr>
+          <w:rFonts w:ascii="Consolas" w:eastAsia="Times New Roman" w:hAnsi="Consolas" w:cs="Times New Roman"/>
+          <w:color w:val="DCDCDC"/>
+          <w:sz w:val="21"/>
+          <w:szCs w:val="21"/>
+          <w:lang w:eastAsia="pt-BR"/>
+        </w:rPr>
+        <w:t>)</w:t>
+      </w:r>
+      <w:r>
+        <w:rPr>
+          <w:rFonts w:ascii="Consolas" w:eastAsia="Times New Roman" w:hAnsi="Consolas" w:cs="Times New Roman"/>
+          <w:color w:val="D4D4D4"/>
+          <w:sz w:val="21"/>
+          <w:szCs w:val="21"/>
+          <w:lang w:eastAsia="pt-BR"/>
+        </w:rPr>
+        <w:t xml:space="preserve"> </w:t>
+      </w:r>
+      <w:r>
+        <w:rPr>
+          <w:rFonts w:ascii="Consolas" w:eastAsia="Times New Roman" w:hAnsi="Consolas" w:cs="Times New Roman"/>
           <w:color w:val="74B0DF"/>
           <w:sz w:val="21"/>
           <w:szCs w:val="21"/>
@@ -4175,6 +4581,7 @@
         </w:rPr>
         <w:t>Atualiza</w:t>
       </w:r>
+      <w:proofErr w:type="gramEnd"/>
       <w:r>
         <w:rPr>
           <w:rFonts w:ascii="Consolas" w:eastAsia="Times New Roman" w:hAnsi="Consolas" w:cs="Times New Roman"/>
@@ -4361,6 +4768,46 @@
       <w:r>
         <w:rPr>
           <w:rFonts w:ascii="Consolas" w:eastAsia="Times New Roman" w:hAnsi="Consolas" w:cs="Times New Roman"/>
+          <w:color w:val="DCDCDC"/>
+          <w:sz w:val="21"/>
+          <w:szCs w:val="21"/>
+          <w:lang w:eastAsia="pt-BR"/>
+        </w:rPr>
+        <w:t>(</w:t>
+      </w:r>
+      <w:r>
+        <w:rPr>
+          <w:rFonts w:ascii="Consolas" w:eastAsia="Times New Roman" w:hAnsi="Consolas" w:cs="Times New Roman"/>
+          <w:color w:val="CE9178"/>
+          <w:sz w:val="21"/>
+          <w:szCs w:val="21"/>
+          <w:lang w:eastAsia="pt-BR"/>
+        </w:rPr>
+        <w:t>11</w:t>
+      </w:r>
+      <w:r>
+        <w:rPr>
+          <w:rFonts w:ascii="Consolas" w:eastAsia="Times New Roman" w:hAnsi="Consolas" w:cs="Times New Roman"/>
+          <w:color w:val="DCDCDC"/>
+          <w:sz w:val="21"/>
+          <w:szCs w:val="21"/>
+          <w:lang w:eastAsia="pt-BR"/>
+        </w:rPr>
+        <w:t>)</w:t>
+      </w:r>
+      <w:r>
+        <w:rPr>
+          <w:rFonts w:ascii="Consolas" w:eastAsia="Times New Roman" w:hAnsi="Consolas" w:cs="Times New Roman"/>
+          <w:color w:val="D4D4D4"/>
+          <w:sz w:val="21"/>
+          <w:szCs w:val="21"/>
+          <w:lang w:eastAsia="pt-BR"/>
+        </w:rPr>
+        <w:t xml:space="preserve"> </w:t>
+      </w:r>
+      <w:r>
+        <w:rPr>
+          <w:rFonts w:ascii="Consolas" w:eastAsia="Times New Roman" w:hAnsi="Consolas" w:cs="Times New Roman"/>
           <w:color w:val="74B0DF"/>
           <w:sz w:val="21"/>
           <w:szCs w:val="21"/>
@@ -4515,6 +4962,46 @@
         </w:rPr>
         <w:t xml:space="preserve">: </w:t>
       </w:r>
+      <w:r>
+        <w:rPr>
+          <w:rFonts w:ascii="Consolas" w:eastAsia="Times New Roman" w:hAnsi="Consolas" w:cs="Times New Roman"/>
+          <w:color w:val="DCDCDC"/>
+          <w:sz w:val="21"/>
+          <w:szCs w:val="21"/>
+          <w:lang w:eastAsia="pt-BR"/>
+        </w:rPr>
+        <w:t>(</w:t>
+      </w:r>
+      <w:r>
+        <w:rPr>
+          <w:rFonts w:ascii="Consolas" w:eastAsia="Times New Roman" w:hAnsi="Consolas" w:cs="Times New Roman"/>
+          <w:color w:val="CE9178"/>
+          <w:sz w:val="21"/>
+          <w:szCs w:val="21"/>
+          <w:lang w:eastAsia="pt-BR"/>
+        </w:rPr>
+        <w:t>12</w:t>
+      </w:r>
+      <w:r>
+        <w:rPr>
+          <w:rFonts w:ascii="Consolas" w:eastAsia="Times New Roman" w:hAnsi="Consolas" w:cs="Times New Roman"/>
+          <w:color w:val="DCDCDC"/>
+          <w:sz w:val="21"/>
+          <w:szCs w:val="21"/>
+          <w:lang w:eastAsia="pt-BR"/>
+        </w:rPr>
+        <w:t>)</w:t>
+      </w:r>
+      <w:r>
+        <w:rPr>
+          <w:rFonts w:ascii="Consolas" w:eastAsia="Times New Roman" w:hAnsi="Consolas" w:cs="Times New Roman"/>
+          <w:color w:val="D4D4D4"/>
+          <w:sz w:val="21"/>
+          <w:szCs w:val="21"/>
+          <w:lang w:eastAsia="pt-BR"/>
+        </w:rPr>
+        <w:t xml:space="preserve"> </w:t>
+      </w:r>
       <w:proofErr w:type="spellStart"/>
       <w:proofErr w:type="gramStart"/>
       <w:r>
@@ -4622,6 +5109,46 @@
         </w:rPr>
         <w:t xml:space="preserve">: </w:t>
       </w:r>
+      <w:r>
+        <w:rPr>
+          <w:rFonts w:ascii="Consolas" w:eastAsia="Times New Roman" w:hAnsi="Consolas" w:cs="Times New Roman"/>
+          <w:color w:val="DCDCDC"/>
+          <w:sz w:val="21"/>
+          <w:szCs w:val="21"/>
+          <w:lang w:eastAsia="pt-BR"/>
+        </w:rPr>
+        <w:t>(</w:t>
+      </w:r>
+      <w:r>
+        <w:rPr>
+          <w:rFonts w:ascii="Consolas" w:eastAsia="Times New Roman" w:hAnsi="Consolas" w:cs="Times New Roman"/>
+          <w:color w:val="CE9178"/>
+          <w:sz w:val="21"/>
+          <w:szCs w:val="21"/>
+          <w:lang w:eastAsia="pt-BR"/>
+        </w:rPr>
+        <w:t>13</w:t>
+      </w:r>
+      <w:r>
+        <w:rPr>
+          <w:rFonts w:ascii="Consolas" w:eastAsia="Times New Roman" w:hAnsi="Consolas" w:cs="Times New Roman"/>
+          <w:color w:val="DCDCDC"/>
+          <w:sz w:val="21"/>
+          <w:szCs w:val="21"/>
+          <w:lang w:eastAsia="pt-BR"/>
+        </w:rPr>
+        <w:t>)</w:t>
+      </w:r>
+      <w:r>
+        <w:rPr>
+          <w:rFonts w:ascii="Consolas" w:eastAsia="Times New Roman" w:hAnsi="Consolas" w:cs="Times New Roman"/>
+          <w:color w:val="D4D4D4"/>
+          <w:sz w:val="21"/>
+          <w:szCs w:val="21"/>
+          <w:lang w:eastAsia="pt-BR"/>
+        </w:rPr>
+        <w:t xml:space="preserve"> </w:t>
+      </w:r>
       <w:proofErr w:type="spellStart"/>
       <w:proofErr w:type="gramStart"/>
       <w:r>
@@ -4732,6 +5259,46 @@
       <w:r>
         <w:rPr>
           <w:rFonts w:ascii="Consolas" w:eastAsia="Times New Roman" w:hAnsi="Consolas" w:cs="Times New Roman"/>
+          <w:color w:val="DCDCDC"/>
+          <w:sz w:val="21"/>
+          <w:szCs w:val="21"/>
+          <w:lang w:eastAsia="pt-BR"/>
+        </w:rPr>
+        <w:t>(</w:t>
+      </w:r>
+      <w:r>
+        <w:rPr>
+          <w:rFonts w:ascii="Consolas" w:eastAsia="Times New Roman" w:hAnsi="Consolas" w:cs="Times New Roman"/>
+          <w:color w:val="CE9178"/>
+          <w:sz w:val="21"/>
+          <w:szCs w:val="21"/>
+          <w:lang w:eastAsia="pt-BR"/>
+        </w:rPr>
+        <w:t>14</w:t>
+      </w:r>
+      <w:r>
+        <w:rPr>
+          <w:rFonts w:ascii="Consolas" w:eastAsia="Times New Roman" w:hAnsi="Consolas" w:cs="Times New Roman"/>
+          <w:color w:val="DCDCDC"/>
+          <w:sz w:val="21"/>
+          <w:szCs w:val="21"/>
+          <w:lang w:eastAsia="pt-BR"/>
+        </w:rPr>
+        <w:t>)</w:t>
+      </w:r>
+      <w:r>
+        <w:rPr>
+          <w:rFonts w:ascii="Consolas" w:eastAsia="Times New Roman" w:hAnsi="Consolas" w:cs="Times New Roman"/>
+          <w:color w:val="D4D4D4"/>
+          <w:sz w:val="21"/>
+          <w:szCs w:val="21"/>
+          <w:lang w:eastAsia="pt-BR"/>
+        </w:rPr>
+        <w:t xml:space="preserve"> </w:t>
+      </w:r>
+      <w:r>
+        <w:rPr>
+          <w:rFonts w:ascii="Consolas" w:eastAsia="Times New Roman" w:hAnsi="Consolas" w:cs="Times New Roman"/>
           <w:color w:val="74B0DF"/>
           <w:sz w:val="21"/>
           <w:szCs w:val="21"/>
@@ -4922,6 +5489,46 @@
       <w:r>
         <w:rPr>
           <w:rFonts w:ascii="Consolas" w:eastAsia="Times New Roman" w:hAnsi="Consolas" w:cs="Times New Roman"/>
+          <w:color w:val="DCDCDC"/>
+          <w:sz w:val="21"/>
+          <w:szCs w:val="21"/>
+          <w:lang w:eastAsia="pt-BR"/>
+        </w:rPr>
+        <w:t>(</w:t>
+      </w:r>
+      <w:r>
+        <w:rPr>
+          <w:rFonts w:ascii="Consolas" w:eastAsia="Times New Roman" w:hAnsi="Consolas" w:cs="Times New Roman"/>
+          <w:color w:val="CE9178"/>
+          <w:sz w:val="21"/>
+          <w:szCs w:val="21"/>
+          <w:lang w:eastAsia="pt-BR"/>
+        </w:rPr>
+        <w:t>15</w:t>
+      </w:r>
+      <w:r>
+        <w:rPr>
+          <w:rFonts w:ascii="Consolas" w:eastAsia="Times New Roman" w:hAnsi="Consolas" w:cs="Times New Roman"/>
+          <w:color w:val="DCDCDC"/>
+          <w:sz w:val="21"/>
+          <w:szCs w:val="21"/>
+          <w:lang w:eastAsia="pt-BR"/>
+        </w:rPr>
+        <w:t>)</w:t>
+      </w:r>
+      <w:r>
+        <w:rPr>
+          <w:rFonts w:ascii="Consolas" w:eastAsia="Times New Roman" w:hAnsi="Consolas" w:cs="Times New Roman"/>
+          <w:color w:val="D4D4D4"/>
+          <w:sz w:val="21"/>
+          <w:szCs w:val="21"/>
+          <w:lang w:eastAsia="pt-BR"/>
+        </w:rPr>
+        <w:t xml:space="preserve"> </w:t>
+      </w:r>
+      <w:r>
+        <w:rPr>
+          <w:rFonts w:ascii="Consolas" w:eastAsia="Times New Roman" w:hAnsi="Consolas" w:cs="Times New Roman"/>
           <w:color w:val="74B0DF"/>
           <w:sz w:val="21"/>
           <w:szCs w:val="21"/>
@@ -5115,6 +5722,46 @@
       <w:r>
         <w:rPr>
           <w:rFonts w:ascii="Consolas" w:eastAsia="Times New Roman" w:hAnsi="Consolas" w:cs="Times New Roman"/>
+          <w:color w:val="DCDCDC"/>
+          <w:sz w:val="21"/>
+          <w:szCs w:val="21"/>
+          <w:lang w:eastAsia="pt-BR"/>
+        </w:rPr>
+        <w:t>(</w:t>
+      </w:r>
+      <w:r>
+        <w:rPr>
+          <w:rFonts w:ascii="Consolas" w:eastAsia="Times New Roman" w:hAnsi="Consolas" w:cs="Times New Roman"/>
+          <w:color w:val="CE9178"/>
+          <w:sz w:val="21"/>
+          <w:szCs w:val="21"/>
+          <w:lang w:eastAsia="pt-BR"/>
+        </w:rPr>
+        <w:t>16</w:t>
+      </w:r>
+      <w:r>
+        <w:rPr>
+          <w:rFonts w:ascii="Consolas" w:eastAsia="Times New Roman" w:hAnsi="Consolas" w:cs="Times New Roman"/>
+          <w:color w:val="DCDCDC"/>
+          <w:sz w:val="21"/>
+          <w:szCs w:val="21"/>
+          <w:lang w:eastAsia="pt-BR"/>
+        </w:rPr>
+        <w:t>)</w:t>
+      </w:r>
+      <w:r>
+        <w:rPr>
+          <w:rFonts w:ascii="Consolas" w:eastAsia="Times New Roman" w:hAnsi="Consolas" w:cs="Times New Roman"/>
+          <w:color w:val="D4D4D4"/>
+          <w:sz w:val="21"/>
+          <w:szCs w:val="21"/>
+          <w:lang w:eastAsia="pt-BR"/>
+        </w:rPr>
+        <w:t xml:space="preserve"> </w:t>
+      </w:r>
+      <w:r>
+        <w:rPr>
+          <w:rFonts w:ascii="Consolas" w:eastAsia="Times New Roman" w:hAnsi="Consolas" w:cs="Times New Roman"/>
           <w:color w:val="74B0DF"/>
           <w:sz w:val="21"/>
           <w:szCs w:val="21"/>
@@ -5208,6 +5855,46 @@
       <w:r>
         <w:rPr>
           <w:rFonts w:ascii="Consolas" w:eastAsia="Times New Roman" w:hAnsi="Consolas" w:cs="Times New Roman"/>
+          <w:color w:val="DCDCDC"/>
+          <w:sz w:val="21"/>
+          <w:szCs w:val="21"/>
+          <w:lang w:eastAsia="pt-BR"/>
+        </w:rPr>
+        <w:t>(</w:t>
+      </w:r>
+      <w:r>
+        <w:rPr>
+          <w:rFonts w:ascii="Consolas" w:eastAsia="Times New Roman" w:hAnsi="Consolas" w:cs="Times New Roman"/>
+          <w:color w:val="CE9178"/>
+          <w:sz w:val="21"/>
+          <w:szCs w:val="21"/>
+          <w:lang w:eastAsia="pt-BR"/>
+        </w:rPr>
+        <w:t>17</w:t>
+      </w:r>
+      <w:r>
+        <w:rPr>
+          <w:rFonts w:ascii="Consolas" w:eastAsia="Times New Roman" w:hAnsi="Consolas" w:cs="Times New Roman"/>
+          <w:color w:val="DCDCDC"/>
+          <w:sz w:val="21"/>
+          <w:szCs w:val="21"/>
+          <w:lang w:eastAsia="pt-BR"/>
+        </w:rPr>
+        <w:t>)</w:t>
+      </w:r>
+      <w:r>
+        <w:rPr>
+          <w:rFonts w:ascii="Consolas" w:eastAsia="Times New Roman" w:hAnsi="Consolas" w:cs="Times New Roman"/>
+          <w:color w:val="D4D4D4"/>
+          <w:sz w:val="21"/>
+          <w:szCs w:val="21"/>
+          <w:lang w:eastAsia="pt-BR"/>
+        </w:rPr>
+        <w:t xml:space="preserve"> </w:t>
+      </w:r>
+      <w:r>
+        <w:rPr>
+          <w:rFonts w:ascii="Consolas" w:eastAsia="Times New Roman" w:hAnsi="Consolas" w:cs="Times New Roman"/>
           <w:color w:val="74B0DF"/>
           <w:sz w:val="21"/>
           <w:szCs w:val="21"/>
@@ -5321,6 +6008,47 @@
       <w:r>
         <w:rPr>
           <w:rFonts w:ascii="Consolas" w:eastAsia="Times New Roman" w:hAnsi="Consolas" w:cs="Times New Roman"/>
+          <w:color w:val="DCDCDC"/>
+          <w:sz w:val="21"/>
+          <w:szCs w:val="21"/>
+          <w:lang w:eastAsia="pt-BR"/>
+        </w:rPr>
+        <w:t>(</w:t>
+      </w:r>
+      <w:r>
+        <w:rPr>
+          <w:rFonts w:ascii="Consolas" w:eastAsia="Times New Roman" w:hAnsi="Consolas" w:cs="Times New Roman"/>
+          <w:color w:val="CE9178"/>
+          <w:sz w:val="21"/>
+          <w:szCs w:val="21"/>
+          <w:lang w:eastAsia="pt-BR"/>
+        </w:rPr>
+        <w:t>18</w:t>
+      </w:r>
+      <w:proofErr w:type="gramStart"/>
+      <w:r>
+        <w:rPr>
+          <w:rFonts w:ascii="Consolas" w:eastAsia="Times New Roman" w:hAnsi="Consolas" w:cs="Times New Roman"/>
+          <w:color w:val="DCDCDC"/>
+          <w:sz w:val="21"/>
+          <w:szCs w:val="21"/>
+          <w:lang w:eastAsia="pt-BR"/>
+        </w:rPr>
+        <w:t>)</w:t>
+      </w:r>
+      <w:r>
+        <w:rPr>
+          <w:rFonts w:ascii="Consolas" w:eastAsia="Times New Roman" w:hAnsi="Consolas" w:cs="Times New Roman"/>
+          <w:color w:val="D4D4D4"/>
+          <w:sz w:val="21"/>
+          <w:szCs w:val="21"/>
+          <w:lang w:eastAsia="pt-BR"/>
+        </w:rPr>
+        <w:t xml:space="preserve"> </w:t>
+      </w:r>
+      <w:r>
+        <w:rPr>
+          <w:rFonts w:ascii="Consolas" w:eastAsia="Times New Roman" w:hAnsi="Consolas" w:cs="Times New Roman"/>
           <w:color w:val="74B0DF"/>
           <w:sz w:val="21"/>
           <w:szCs w:val="21"/>
@@ -5328,6 +6056,7 @@
         </w:rPr>
         <w:t>Exibir</w:t>
       </w:r>
+      <w:proofErr w:type="gramEnd"/>
       <w:r>
         <w:rPr>
           <w:rFonts w:ascii="Consolas" w:eastAsia="Times New Roman" w:hAnsi="Consolas" w:cs="Times New Roman"/>
@@ -5456,6 +6185,46 @@
       <w:r>
         <w:rPr>
           <w:rFonts w:ascii="Consolas" w:eastAsia="Times New Roman" w:hAnsi="Consolas" w:cs="Times New Roman"/>
+          <w:color w:val="DCDCDC"/>
+          <w:sz w:val="21"/>
+          <w:szCs w:val="21"/>
+          <w:lang w:eastAsia="pt-BR"/>
+        </w:rPr>
+        <w:t>(</w:t>
+      </w:r>
+      <w:r>
+        <w:rPr>
+          <w:rFonts w:ascii="Consolas" w:eastAsia="Times New Roman" w:hAnsi="Consolas" w:cs="Times New Roman"/>
+          <w:color w:val="CE9178"/>
+          <w:sz w:val="21"/>
+          <w:szCs w:val="21"/>
+          <w:lang w:eastAsia="pt-BR"/>
+        </w:rPr>
+        <w:t>19</w:t>
+      </w:r>
+      <w:r>
+        <w:rPr>
+          <w:rFonts w:ascii="Consolas" w:eastAsia="Times New Roman" w:hAnsi="Consolas" w:cs="Times New Roman"/>
+          <w:color w:val="DCDCDC"/>
+          <w:sz w:val="21"/>
+          <w:szCs w:val="21"/>
+          <w:lang w:eastAsia="pt-BR"/>
+        </w:rPr>
+        <w:t>)</w:t>
+      </w:r>
+      <w:r>
+        <w:rPr>
+          <w:rFonts w:ascii="Consolas" w:eastAsia="Times New Roman" w:hAnsi="Consolas" w:cs="Times New Roman"/>
+          <w:color w:val="D4D4D4"/>
+          <w:sz w:val="21"/>
+          <w:szCs w:val="21"/>
+          <w:lang w:eastAsia="pt-BR"/>
+        </w:rPr>
+        <w:t xml:space="preserve"> </w:t>
+      </w:r>
+      <w:r>
+        <w:rPr>
+          <w:rFonts w:ascii="Consolas" w:eastAsia="Times New Roman" w:hAnsi="Consolas" w:cs="Times New Roman"/>
           <w:color w:val="74B0DF"/>
           <w:sz w:val="21"/>
           <w:szCs w:val="21"/>
@@ -5729,7 +6498,47 @@
           <w:szCs w:val="21"/>
           <w:lang w:eastAsia="pt-BR"/>
         </w:rPr>
-        <w:t xml:space="preserve">: 422 </w:t>
+        <w:t xml:space="preserve">: </w:t>
+      </w:r>
+      <w:r>
+        <w:rPr>
+          <w:rFonts w:ascii="Consolas" w:eastAsia="Times New Roman" w:hAnsi="Consolas" w:cs="Times New Roman"/>
+          <w:color w:val="DCDCDC"/>
+          <w:sz w:val="21"/>
+          <w:szCs w:val="21"/>
+          <w:lang w:eastAsia="pt-BR"/>
+        </w:rPr>
+        <w:t>(</w:t>
+      </w:r>
+      <w:r>
+        <w:rPr>
+          <w:rFonts w:ascii="Consolas" w:eastAsia="Times New Roman" w:hAnsi="Consolas" w:cs="Times New Roman"/>
+          <w:color w:val="CE9178"/>
+          <w:sz w:val="21"/>
+          <w:szCs w:val="21"/>
+          <w:lang w:eastAsia="pt-BR"/>
+        </w:rPr>
+        <w:t>20</w:t>
+      </w:r>
+      <w:r>
+        <w:rPr>
+          <w:rFonts w:ascii="Consolas" w:eastAsia="Times New Roman" w:hAnsi="Consolas" w:cs="Times New Roman"/>
+          <w:color w:val="DCDCDC"/>
+          <w:sz w:val="21"/>
+          <w:szCs w:val="21"/>
+          <w:lang w:eastAsia="pt-BR"/>
+        </w:rPr>
+        <w:t>)</w:t>
+      </w:r>
+      <w:r>
+        <w:rPr>
+          <w:rFonts w:ascii="Consolas" w:eastAsia="Times New Roman" w:hAnsi="Consolas" w:cs="Times New Roman"/>
+          <w:color w:val="D4D4D4"/>
+          <w:sz w:val="21"/>
+          <w:szCs w:val="21"/>
+          <w:lang w:eastAsia="pt-BR"/>
+        </w:rPr>
+        <w:t xml:space="preserve"> 422 </w:t>
       </w:r>
       <w:r>
         <w:rPr>
@@ -5867,6 +6676,47 @@
       <w:r>
         <w:rPr>
           <w:rFonts w:ascii="Consolas" w:eastAsia="Times New Roman" w:hAnsi="Consolas" w:cs="Times New Roman"/>
+          <w:color w:val="DCDCDC"/>
+          <w:sz w:val="21"/>
+          <w:szCs w:val="21"/>
+          <w:lang w:eastAsia="pt-BR"/>
+        </w:rPr>
+        <w:t>(</w:t>
+      </w:r>
+      <w:r>
+        <w:rPr>
+          <w:rFonts w:ascii="Consolas" w:eastAsia="Times New Roman" w:hAnsi="Consolas" w:cs="Times New Roman"/>
+          <w:color w:val="CE9178"/>
+          <w:sz w:val="21"/>
+          <w:szCs w:val="21"/>
+          <w:lang w:eastAsia="pt-BR"/>
+        </w:rPr>
+        <w:t>21</w:t>
+      </w:r>
+      <w:proofErr w:type="gramStart"/>
+      <w:r>
+        <w:rPr>
+          <w:rFonts w:ascii="Consolas" w:eastAsia="Times New Roman" w:hAnsi="Consolas" w:cs="Times New Roman"/>
+          <w:color w:val="DCDCDC"/>
+          <w:sz w:val="21"/>
+          <w:szCs w:val="21"/>
+          <w:lang w:eastAsia="pt-BR"/>
+        </w:rPr>
+        <w:t>)</w:t>
+      </w:r>
+      <w:r>
+        <w:rPr>
+          <w:rFonts w:ascii="Consolas" w:eastAsia="Times New Roman" w:hAnsi="Consolas" w:cs="Times New Roman"/>
+          <w:color w:val="D4D4D4"/>
+          <w:sz w:val="21"/>
+          <w:szCs w:val="21"/>
+          <w:lang w:eastAsia="pt-BR"/>
+        </w:rPr>
+        <w:t xml:space="preserve"> </w:t>
+      </w:r>
+      <w:r>
+        <w:rPr>
+          <w:rFonts w:ascii="Consolas" w:eastAsia="Times New Roman" w:hAnsi="Consolas" w:cs="Times New Roman"/>
           <w:color w:val="74B0DF"/>
           <w:sz w:val="21"/>
           <w:szCs w:val="21"/>
@@ -5874,6 +6724,7 @@
         </w:rPr>
         <w:t>Exibir</w:t>
       </w:r>
+      <w:proofErr w:type="gramEnd"/>
       <w:r>
         <w:rPr>
           <w:rFonts w:ascii="Consolas" w:eastAsia="Times New Roman" w:hAnsi="Consolas" w:cs="Times New Roman"/>
@@ -6002,6 +6853,47 @@
       <w:r>
         <w:rPr>
           <w:rFonts w:ascii="Consolas" w:eastAsia="Times New Roman" w:hAnsi="Consolas" w:cs="Times New Roman"/>
+          <w:color w:val="DCDCDC"/>
+          <w:sz w:val="21"/>
+          <w:szCs w:val="21"/>
+          <w:lang w:eastAsia="pt-BR"/>
+        </w:rPr>
+        <w:t>(</w:t>
+      </w:r>
+      <w:r>
+        <w:rPr>
+          <w:rFonts w:ascii="Consolas" w:eastAsia="Times New Roman" w:hAnsi="Consolas" w:cs="Times New Roman"/>
+          <w:color w:val="CE9178"/>
+          <w:sz w:val="21"/>
+          <w:szCs w:val="21"/>
+          <w:lang w:eastAsia="pt-BR"/>
+        </w:rPr>
+        <w:t>22</w:t>
+      </w:r>
+      <w:proofErr w:type="gramStart"/>
+      <w:r>
+        <w:rPr>
+          <w:rFonts w:ascii="Consolas" w:eastAsia="Times New Roman" w:hAnsi="Consolas" w:cs="Times New Roman"/>
+          <w:color w:val="DCDCDC"/>
+          <w:sz w:val="21"/>
+          <w:szCs w:val="21"/>
+          <w:lang w:eastAsia="pt-BR"/>
+        </w:rPr>
+        <w:t>)</w:t>
+      </w:r>
+      <w:r>
+        <w:rPr>
+          <w:rFonts w:ascii="Consolas" w:eastAsia="Times New Roman" w:hAnsi="Consolas" w:cs="Times New Roman"/>
+          <w:color w:val="D4D4D4"/>
+          <w:sz w:val="21"/>
+          <w:szCs w:val="21"/>
+          <w:lang w:eastAsia="pt-BR"/>
+        </w:rPr>
+        <w:t xml:space="preserve"> </w:t>
+      </w:r>
+      <w:r>
+        <w:rPr>
+          <w:rFonts w:ascii="Consolas" w:eastAsia="Times New Roman" w:hAnsi="Consolas" w:cs="Times New Roman"/>
           <w:color w:val="74B0DF"/>
           <w:sz w:val="21"/>
           <w:szCs w:val="21"/>
@@ -6009,6 +6901,7 @@
         </w:rPr>
         <w:t>Solicitar</w:t>
       </w:r>
+      <w:proofErr w:type="gramEnd"/>
       <w:r>
         <w:rPr>
           <w:rFonts w:ascii="Consolas" w:eastAsia="Times New Roman" w:hAnsi="Consolas" w:cs="Times New Roman"/>
@@ -6259,6 +7152,47 @@
       <w:r>
         <w:rPr>
           <w:rFonts w:ascii="Consolas" w:eastAsia="Times New Roman" w:hAnsi="Consolas" w:cs="Times New Roman"/>
+          <w:color w:val="DCDCDC"/>
+          <w:sz w:val="21"/>
+          <w:szCs w:val="21"/>
+          <w:lang w:eastAsia="pt-BR"/>
+        </w:rPr>
+        <w:t>(</w:t>
+      </w:r>
+      <w:r>
+        <w:rPr>
+          <w:rFonts w:ascii="Consolas" w:eastAsia="Times New Roman" w:hAnsi="Consolas" w:cs="Times New Roman"/>
+          <w:color w:val="CE9178"/>
+          <w:sz w:val="21"/>
+          <w:szCs w:val="21"/>
+          <w:lang w:eastAsia="pt-BR"/>
+        </w:rPr>
+        <w:t>23</w:t>
+      </w:r>
+      <w:proofErr w:type="gramStart"/>
+      <w:r>
+        <w:rPr>
+          <w:rFonts w:ascii="Consolas" w:eastAsia="Times New Roman" w:hAnsi="Consolas" w:cs="Times New Roman"/>
+          <w:color w:val="DCDCDC"/>
+          <w:sz w:val="21"/>
+          <w:szCs w:val="21"/>
+          <w:lang w:eastAsia="pt-BR"/>
+        </w:rPr>
+        <w:t>)</w:t>
+      </w:r>
+      <w:r>
+        <w:rPr>
+          <w:rFonts w:ascii="Consolas" w:eastAsia="Times New Roman" w:hAnsi="Consolas" w:cs="Times New Roman"/>
+          <w:color w:val="D4D4D4"/>
+          <w:sz w:val="21"/>
+          <w:szCs w:val="21"/>
+          <w:lang w:eastAsia="pt-BR"/>
+        </w:rPr>
+        <w:t xml:space="preserve"> </w:t>
+      </w:r>
+      <w:r>
+        <w:rPr>
+          <w:rFonts w:ascii="Consolas" w:eastAsia="Times New Roman" w:hAnsi="Consolas" w:cs="Times New Roman"/>
           <w:color w:val="74B0DF"/>
           <w:sz w:val="21"/>
           <w:szCs w:val="21"/>
@@ -6266,6 +7200,7 @@
         </w:rPr>
         <w:t>Solicita</w:t>
       </w:r>
+      <w:proofErr w:type="gramEnd"/>
       <w:r>
         <w:rPr>
           <w:rFonts w:ascii="Consolas" w:eastAsia="Times New Roman" w:hAnsi="Consolas" w:cs="Times New Roman"/>
@@ -6372,6 +7307,46 @@
       <w:r>
         <w:rPr>
           <w:rFonts w:ascii="Consolas" w:eastAsia="Times New Roman" w:hAnsi="Consolas" w:cs="Times New Roman"/>
+          <w:color w:val="DCDCDC"/>
+          <w:sz w:val="21"/>
+          <w:szCs w:val="21"/>
+          <w:lang w:eastAsia="pt-BR"/>
+        </w:rPr>
+        <w:t>(</w:t>
+      </w:r>
+      <w:r>
+        <w:rPr>
+          <w:rFonts w:ascii="Consolas" w:eastAsia="Times New Roman" w:hAnsi="Consolas" w:cs="Times New Roman"/>
+          <w:color w:val="CE9178"/>
+          <w:sz w:val="21"/>
+          <w:szCs w:val="21"/>
+          <w:lang w:eastAsia="pt-BR"/>
+        </w:rPr>
+        <w:t>24</w:t>
+      </w:r>
+      <w:r>
+        <w:rPr>
+          <w:rFonts w:ascii="Consolas" w:eastAsia="Times New Roman" w:hAnsi="Consolas" w:cs="Times New Roman"/>
+          <w:color w:val="DCDCDC"/>
+          <w:sz w:val="21"/>
+          <w:szCs w:val="21"/>
+          <w:lang w:eastAsia="pt-BR"/>
+        </w:rPr>
+        <w:t>)</w:t>
+      </w:r>
+      <w:r>
+        <w:rPr>
+          <w:rFonts w:ascii="Consolas" w:eastAsia="Times New Roman" w:hAnsi="Consolas" w:cs="Times New Roman"/>
+          <w:color w:val="D4D4D4"/>
+          <w:sz w:val="21"/>
+          <w:szCs w:val="21"/>
+          <w:lang w:eastAsia="pt-BR"/>
+        </w:rPr>
+        <w:t xml:space="preserve"> </w:t>
+      </w:r>
+      <w:r>
+        <w:rPr>
+          <w:rFonts w:ascii="Consolas" w:eastAsia="Times New Roman" w:hAnsi="Consolas" w:cs="Times New Roman"/>
           <w:color w:val="74B0DF"/>
           <w:sz w:val="21"/>
           <w:szCs w:val="21"/>
@@ -6496,6 +7471,46 @@
         </w:rPr>
         <w:t xml:space="preserve">: </w:t>
       </w:r>
+      <w:r>
+        <w:rPr>
+          <w:rFonts w:ascii="Consolas" w:eastAsia="Times New Roman" w:hAnsi="Consolas" w:cs="Times New Roman"/>
+          <w:color w:val="DCDCDC"/>
+          <w:sz w:val="21"/>
+          <w:szCs w:val="21"/>
+          <w:lang w:eastAsia="pt-BR"/>
+        </w:rPr>
+        <w:t>(</w:t>
+      </w:r>
+      <w:r>
+        <w:rPr>
+          <w:rFonts w:ascii="Consolas" w:eastAsia="Times New Roman" w:hAnsi="Consolas" w:cs="Times New Roman"/>
+          <w:color w:val="CE9178"/>
+          <w:sz w:val="21"/>
+          <w:szCs w:val="21"/>
+          <w:lang w:eastAsia="pt-BR"/>
+        </w:rPr>
+        <w:t>25</w:t>
+      </w:r>
+      <w:r>
+        <w:rPr>
+          <w:rFonts w:ascii="Consolas" w:eastAsia="Times New Roman" w:hAnsi="Consolas" w:cs="Times New Roman"/>
+          <w:color w:val="DCDCDC"/>
+          <w:sz w:val="21"/>
+          <w:szCs w:val="21"/>
+          <w:lang w:eastAsia="pt-BR"/>
+        </w:rPr>
+        <w:t>)</w:t>
+      </w:r>
+      <w:r>
+        <w:rPr>
+          <w:rFonts w:ascii="Consolas" w:eastAsia="Times New Roman" w:hAnsi="Consolas" w:cs="Times New Roman"/>
+          <w:color w:val="D4D4D4"/>
+          <w:sz w:val="21"/>
+          <w:szCs w:val="21"/>
+          <w:lang w:eastAsia="pt-BR"/>
+        </w:rPr>
+        <w:t xml:space="preserve"> </w:t>
+      </w:r>
       <w:proofErr w:type="spellStart"/>
       <w:proofErr w:type="gramStart"/>
       <w:r>
@@ -6561,6 +7576,7 @@
           <w:szCs w:val="21"/>
           <w:lang w:eastAsia="pt-BR"/>
         </w:rPr>
+        <w:lastRenderedPageBreak/>
         <w:t xml:space="preserve">        </w:t>
       </w:r>
       <w:r>
@@ -6602,6 +7618,46 @@
           <w:lang w:eastAsia="pt-BR"/>
         </w:rPr>
         <w:t xml:space="preserve">: </w:t>
+      </w:r>
+      <w:r>
+        <w:rPr>
+          <w:rFonts w:ascii="Consolas" w:eastAsia="Times New Roman" w:hAnsi="Consolas" w:cs="Times New Roman"/>
+          <w:color w:val="DCDCDC"/>
+          <w:sz w:val="21"/>
+          <w:szCs w:val="21"/>
+          <w:lang w:eastAsia="pt-BR"/>
+        </w:rPr>
+        <w:t>(</w:t>
+      </w:r>
+      <w:r>
+        <w:rPr>
+          <w:rFonts w:ascii="Consolas" w:eastAsia="Times New Roman" w:hAnsi="Consolas" w:cs="Times New Roman"/>
+          <w:color w:val="CE9178"/>
+          <w:sz w:val="21"/>
+          <w:szCs w:val="21"/>
+          <w:lang w:eastAsia="pt-BR"/>
+        </w:rPr>
+        <w:t>26</w:t>
+      </w:r>
+      <w:r>
+        <w:rPr>
+          <w:rFonts w:ascii="Consolas" w:eastAsia="Times New Roman" w:hAnsi="Consolas" w:cs="Times New Roman"/>
+          <w:color w:val="DCDCDC"/>
+          <w:sz w:val="21"/>
+          <w:szCs w:val="21"/>
+          <w:lang w:eastAsia="pt-BR"/>
+        </w:rPr>
+        <w:t>)</w:t>
+      </w:r>
+      <w:r>
+        <w:rPr>
+          <w:rFonts w:ascii="Consolas" w:eastAsia="Times New Roman" w:hAnsi="Consolas" w:cs="Times New Roman"/>
+          <w:color w:val="D4D4D4"/>
+          <w:sz w:val="21"/>
+          <w:szCs w:val="21"/>
+          <w:lang w:eastAsia="pt-BR"/>
+        </w:rPr>
+        <w:t xml:space="preserve"> </w:t>
       </w:r>
       <w:r>
         <w:rPr>
@@ -6726,7 +7782,6 @@
           <w:szCs w:val="21"/>
           <w:lang w:eastAsia="pt-BR"/>
         </w:rPr>
-        <w:lastRenderedPageBreak/>
         <w:t xml:space="preserve">        </w:t>
       </w:r>
       <w:r>
@@ -6768,6 +7823,46 @@
           <w:lang w:eastAsia="pt-BR"/>
         </w:rPr>
         <w:t xml:space="preserve">: </w:t>
+      </w:r>
+      <w:r>
+        <w:rPr>
+          <w:rFonts w:ascii="Consolas" w:eastAsia="Times New Roman" w:hAnsi="Consolas" w:cs="Times New Roman"/>
+          <w:color w:val="DCDCDC"/>
+          <w:sz w:val="21"/>
+          <w:szCs w:val="21"/>
+          <w:lang w:eastAsia="pt-BR"/>
+        </w:rPr>
+        <w:t>(</w:t>
+      </w:r>
+      <w:r>
+        <w:rPr>
+          <w:rFonts w:ascii="Consolas" w:eastAsia="Times New Roman" w:hAnsi="Consolas" w:cs="Times New Roman"/>
+          <w:color w:val="CE9178"/>
+          <w:sz w:val="21"/>
+          <w:szCs w:val="21"/>
+          <w:lang w:eastAsia="pt-BR"/>
+        </w:rPr>
+        <w:t>27</w:t>
+      </w:r>
+      <w:r>
+        <w:rPr>
+          <w:rFonts w:ascii="Consolas" w:eastAsia="Times New Roman" w:hAnsi="Consolas" w:cs="Times New Roman"/>
+          <w:color w:val="DCDCDC"/>
+          <w:sz w:val="21"/>
+          <w:szCs w:val="21"/>
+          <w:lang w:eastAsia="pt-BR"/>
+        </w:rPr>
+        <w:t>)</w:t>
+      </w:r>
+      <w:r>
+        <w:rPr>
+          <w:rFonts w:ascii="Consolas" w:eastAsia="Times New Roman" w:hAnsi="Consolas" w:cs="Times New Roman"/>
+          <w:color w:val="D4D4D4"/>
+          <w:sz w:val="21"/>
+          <w:szCs w:val="21"/>
+          <w:lang w:eastAsia="pt-BR"/>
+        </w:rPr>
+        <w:t xml:space="preserve"> </w:t>
       </w:r>
       <w:r>
         <w:rPr>
@@ -6995,6 +8090,46 @@
       <w:r>
         <w:rPr>
           <w:rFonts w:ascii="Consolas" w:eastAsia="Times New Roman" w:hAnsi="Consolas" w:cs="Times New Roman"/>
+          <w:color w:val="DCDCDC"/>
+          <w:sz w:val="21"/>
+          <w:szCs w:val="21"/>
+          <w:lang w:eastAsia="pt-BR"/>
+        </w:rPr>
+        <w:t>(</w:t>
+      </w:r>
+      <w:r>
+        <w:rPr>
+          <w:rFonts w:ascii="Consolas" w:eastAsia="Times New Roman" w:hAnsi="Consolas" w:cs="Times New Roman"/>
+          <w:color w:val="CE9178"/>
+          <w:sz w:val="21"/>
+          <w:szCs w:val="21"/>
+          <w:lang w:eastAsia="pt-BR"/>
+        </w:rPr>
+        <w:t>28</w:t>
+      </w:r>
+      <w:r>
+        <w:rPr>
+          <w:rFonts w:ascii="Consolas" w:eastAsia="Times New Roman" w:hAnsi="Consolas" w:cs="Times New Roman"/>
+          <w:color w:val="DCDCDC"/>
+          <w:sz w:val="21"/>
+          <w:szCs w:val="21"/>
+          <w:lang w:eastAsia="pt-BR"/>
+        </w:rPr>
+        <w:t>)</w:t>
+      </w:r>
+      <w:r>
+        <w:rPr>
+          <w:rFonts w:ascii="Consolas" w:eastAsia="Times New Roman" w:hAnsi="Consolas" w:cs="Times New Roman"/>
+          <w:color w:val="D4D4D4"/>
+          <w:sz w:val="21"/>
+          <w:szCs w:val="21"/>
+          <w:lang w:eastAsia="pt-BR"/>
+        </w:rPr>
+        <w:t xml:space="preserve"> </w:t>
+      </w:r>
+      <w:r>
+        <w:rPr>
+          <w:rFonts w:ascii="Consolas" w:eastAsia="Times New Roman" w:hAnsi="Consolas" w:cs="Times New Roman"/>
           <w:color w:val="74B0DF"/>
           <w:sz w:val="21"/>
           <w:szCs w:val="21"/>
@@ -7148,6 +8283,46 @@
       <w:r>
         <w:rPr>
           <w:rFonts w:ascii="Consolas" w:eastAsia="Times New Roman" w:hAnsi="Consolas" w:cs="Times New Roman"/>
+          <w:color w:val="DCDCDC"/>
+          <w:sz w:val="21"/>
+          <w:szCs w:val="21"/>
+          <w:lang w:eastAsia="pt-BR"/>
+        </w:rPr>
+        <w:t>(</w:t>
+      </w:r>
+      <w:r>
+        <w:rPr>
+          <w:rFonts w:ascii="Consolas" w:eastAsia="Times New Roman" w:hAnsi="Consolas" w:cs="Times New Roman"/>
+          <w:color w:val="CE9178"/>
+          <w:sz w:val="21"/>
+          <w:szCs w:val="21"/>
+          <w:lang w:eastAsia="pt-BR"/>
+        </w:rPr>
+        <w:t>29</w:t>
+      </w:r>
+      <w:r>
+        <w:rPr>
+          <w:rFonts w:ascii="Consolas" w:eastAsia="Times New Roman" w:hAnsi="Consolas" w:cs="Times New Roman"/>
+          <w:color w:val="DCDCDC"/>
+          <w:sz w:val="21"/>
+          <w:szCs w:val="21"/>
+          <w:lang w:eastAsia="pt-BR"/>
+        </w:rPr>
+        <w:t>)</w:t>
+      </w:r>
+      <w:r>
+        <w:rPr>
+          <w:rFonts w:ascii="Consolas" w:eastAsia="Times New Roman" w:hAnsi="Consolas" w:cs="Times New Roman"/>
+          <w:color w:val="D4D4D4"/>
+          <w:sz w:val="21"/>
+          <w:szCs w:val="21"/>
+          <w:lang w:eastAsia="pt-BR"/>
+        </w:rPr>
+        <w:t xml:space="preserve"> </w:t>
+      </w:r>
+      <w:r>
+        <w:rPr>
+          <w:rFonts w:ascii="Consolas" w:eastAsia="Times New Roman" w:hAnsi="Consolas" w:cs="Times New Roman"/>
           <w:color w:val="74B0DF"/>
           <w:sz w:val="21"/>
           <w:szCs w:val="21"/>
@@ -7241,6 +8416,46 @@
       <w:r>
         <w:rPr>
           <w:rFonts w:ascii="Consolas" w:eastAsia="Times New Roman" w:hAnsi="Consolas" w:cs="Times New Roman"/>
+          <w:color w:val="DCDCDC"/>
+          <w:sz w:val="21"/>
+          <w:szCs w:val="21"/>
+          <w:lang w:eastAsia="pt-BR"/>
+        </w:rPr>
+        <w:t>(</w:t>
+      </w:r>
+      <w:r>
+        <w:rPr>
+          <w:rFonts w:ascii="Consolas" w:eastAsia="Times New Roman" w:hAnsi="Consolas" w:cs="Times New Roman"/>
+          <w:color w:val="CE9178"/>
+          <w:sz w:val="21"/>
+          <w:szCs w:val="21"/>
+          <w:lang w:eastAsia="pt-BR"/>
+        </w:rPr>
+        <w:t>30</w:t>
+      </w:r>
+      <w:r>
+        <w:rPr>
+          <w:rFonts w:ascii="Consolas" w:eastAsia="Times New Roman" w:hAnsi="Consolas" w:cs="Times New Roman"/>
+          <w:color w:val="DCDCDC"/>
+          <w:sz w:val="21"/>
+          <w:szCs w:val="21"/>
+          <w:lang w:eastAsia="pt-BR"/>
+        </w:rPr>
+        <w:t>)</w:t>
+      </w:r>
+      <w:r>
+        <w:rPr>
+          <w:rFonts w:ascii="Consolas" w:eastAsia="Times New Roman" w:hAnsi="Consolas" w:cs="Times New Roman"/>
+          <w:color w:val="D4D4D4"/>
+          <w:sz w:val="21"/>
+          <w:szCs w:val="21"/>
+          <w:lang w:eastAsia="pt-BR"/>
+        </w:rPr>
+        <w:t xml:space="preserve"> </w:t>
+      </w:r>
+      <w:r>
+        <w:rPr>
+          <w:rFonts w:ascii="Consolas" w:eastAsia="Times New Roman" w:hAnsi="Consolas" w:cs="Times New Roman"/>
           <w:color w:val="74B0DF"/>
           <w:sz w:val="21"/>
           <w:szCs w:val="21"/>
@@ -7354,6 +8569,46 @@
       <w:r>
         <w:rPr>
           <w:rFonts w:ascii="Consolas" w:eastAsia="Times New Roman" w:hAnsi="Consolas" w:cs="Times New Roman"/>
+          <w:color w:val="DCDCDC"/>
+          <w:sz w:val="21"/>
+          <w:szCs w:val="21"/>
+          <w:lang w:eastAsia="pt-BR"/>
+        </w:rPr>
+        <w:t>(</w:t>
+      </w:r>
+      <w:r>
+        <w:rPr>
+          <w:rFonts w:ascii="Consolas" w:eastAsia="Times New Roman" w:hAnsi="Consolas" w:cs="Times New Roman"/>
+          <w:color w:val="CE9178"/>
+          <w:sz w:val="21"/>
+          <w:szCs w:val="21"/>
+          <w:lang w:eastAsia="pt-BR"/>
+        </w:rPr>
+        <w:t>31</w:t>
+      </w:r>
+      <w:r>
+        <w:rPr>
+          <w:rFonts w:ascii="Consolas" w:eastAsia="Times New Roman" w:hAnsi="Consolas" w:cs="Times New Roman"/>
+          <w:color w:val="DCDCDC"/>
+          <w:sz w:val="21"/>
+          <w:szCs w:val="21"/>
+          <w:lang w:eastAsia="pt-BR"/>
+        </w:rPr>
+        <w:t>)</w:t>
+      </w:r>
+      <w:r>
+        <w:rPr>
+          <w:rFonts w:ascii="Consolas" w:eastAsia="Times New Roman" w:hAnsi="Consolas" w:cs="Times New Roman"/>
+          <w:color w:val="D4D4D4"/>
+          <w:sz w:val="21"/>
+          <w:szCs w:val="21"/>
+          <w:lang w:eastAsia="pt-BR"/>
+        </w:rPr>
+        <w:t xml:space="preserve"> </w:t>
+      </w:r>
+      <w:r>
+        <w:rPr>
+          <w:rFonts w:ascii="Consolas" w:eastAsia="Times New Roman" w:hAnsi="Consolas" w:cs="Times New Roman"/>
           <w:color w:val="74B0DF"/>
           <w:sz w:val="21"/>
           <w:szCs w:val="21"/>
@@ -7592,6 +8847,46 @@
       <w:r>
         <w:rPr>
           <w:rFonts w:ascii="Consolas" w:eastAsia="Times New Roman" w:hAnsi="Consolas" w:cs="Times New Roman"/>
+          <w:color w:val="DCDCDC"/>
+          <w:sz w:val="21"/>
+          <w:szCs w:val="21"/>
+          <w:lang w:eastAsia="pt-BR"/>
+        </w:rPr>
+        <w:t>(</w:t>
+      </w:r>
+      <w:r>
+        <w:rPr>
+          <w:rFonts w:ascii="Consolas" w:eastAsia="Times New Roman" w:hAnsi="Consolas" w:cs="Times New Roman"/>
+          <w:color w:val="CE9178"/>
+          <w:sz w:val="21"/>
+          <w:szCs w:val="21"/>
+          <w:lang w:eastAsia="pt-BR"/>
+        </w:rPr>
+        <w:t>32</w:t>
+      </w:r>
+      <w:r>
+        <w:rPr>
+          <w:rFonts w:ascii="Consolas" w:eastAsia="Times New Roman" w:hAnsi="Consolas" w:cs="Times New Roman"/>
+          <w:color w:val="DCDCDC"/>
+          <w:sz w:val="21"/>
+          <w:szCs w:val="21"/>
+          <w:lang w:eastAsia="pt-BR"/>
+        </w:rPr>
+        <w:t>)</w:t>
+      </w:r>
+      <w:r>
+        <w:rPr>
+          <w:rFonts w:ascii="Consolas" w:eastAsia="Times New Roman" w:hAnsi="Consolas" w:cs="Times New Roman"/>
+          <w:color w:val="D4D4D4"/>
+          <w:sz w:val="21"/>
+          <w:szCs w:val="21"/>
+          <w:lang w:eastAsia="pt-BR"/>
+        </w:rPr>
+        <w:t xml:space="preserve"> </w:t>
+      </w:r>
+      <w:r>
+        <w:rPr>
+          <w:rFonts w:ascii="Consolas" w:eastAsia="Times New Roman" w:hAnsi="Consolas" w:cs="Times New Roman"/>
           <w:color w:val="74B0DF"/>
           <w:sz w:val="21"/>
           <w:szCs w:val="21"/>
@@ -7765,6 +9060,46 @@
       <w:r>
         <w:rPr>
           <w:rFonts w:ascii="Consolas" w:eastAsia="Times New Roman" w:hAnsi="Consolas" w:cs="Times New Roman"/>
+          <w:color w:val="DCDCDC"/>
+          <w:sz w:val="21"/>
+          <w:szCs w:val="21"/>
+          <w:lang w:eastAsia="pt-BR"/>
+        </w:rPr>
+        <w:t>(</w:t>
+      </w:r>
+      <w:r>
+        <w:rPr>
+          <w:rFonts w:ascii="Consolas" w:eastAsia="Times New Roman" w:hAnsi="Consolas" w:cs="Times New Roman"/>
+          <w:color w:val="CE9178"/>
+          <w:sz w:val="21"/>
+          <w:szCs w:val="21"/>
+          <w:lang w:eastAsia="pt-BR"/>
+        </w:rPr>
+        <w:t>33</w:t>
+      </w:r>
+      <w:r>
+        <w:rPr>
+          <w:rFonts w:ascii="Consolas" w:eastAsia="Times New Roman" w:hAnsi="Consolas" w:cs="Times New Roman"/>
+          <w:color w:val="DCDCDC"/>
+          <w:sz w:val="21"/>
+          <w:szCs w:val="21"/>
+          <w:lang w:eastAsia="pt-BR"/>
+        </w:rPr>
+        <w:t>)</w:t>
+      </w:r>
+      <w:r>
+        <w:rPr>
+          <w:rFonts w:ascii="Consolas" w:eastAsia="Times New Roman" w:hAnsi="Consolas" w:cs="Times New Roman"/>
+          <w:color w:val="D4D4D4"/>
+          <w:sz w:val="21"/>
+          <w:szCs w:val="21"/>
+          <w:lang w:eastAsia="pt-BR"/>
+        </w:rPr>
+        <w:t xml:space="preserve"> </w:t>
+      </w:r>
+      <w:r>
+        <w:rPr>
+          <w:rFonts w:ascii="Consolas" w:eastAsia="Times New Roman" w:hAnsi="Consolas" w:cs="Times New Roman"/>
           <w:color w:val="74B0DF"/>
           <w:sz w:val="21"/>
           <w:szCs w:val="21"/>
@@ -7970,6 +9305,46 @@
       <w:r>
         <w:rPr>
           <w:rFonts w:ascii="Consolas" w:eastAsia="Times New Roman" w:hAnsi="Consolas" w:cs="Times New Roman"/>
+          <w:color w:val="DCDCDC"/>
+          <w:sz w:val="21"/>
+          <w:szCs w:val="21"/>
+          <w:lang w:eastAsia="pt-BR"/>
+        </w:rPr>
+        <w:t>(</w:t>
+      </w:r>
+      <w:r>
+        <w:rPr>
+          <w:rFonts w:ascii="Consolas" w:eastAsia="Times New Roman" w:hAnsi="Consolas" w:cs="Times New Roman"/>
+          <w:color w:val="CE9178"/>
+          <w:sz w:val="21"/>
+          <w:szCs w:val="21"/>
+          <w:lang w:eastAsia="pt-BR"/>
+        </w:rPr>
+        <w:t>34</w:t>
+      </w:r>
+      <w:r>
+        <w:rPr>
+          <w:rFonts w:ascii="Consolas" w:eastAsia="Times New Roman" w:hAnsi="Consolas" w:cs="Times New Roman"/>
+          <w:color w:val="DCDCDC"/>
+          <w:sz w:val="21"/>
+          <w:szCs w:val="21"/>
+          <w:lang w:eastAsia="pt-BR"/>
+        </w:rPr>
+        <w:t>)</w:t>
+      </w:r>
+      <w:r>
+        <w:rPr>
+          <w:rFonts w:ascii="Consolas" w:eastAsia="Times New Roman" w:hAnsi="Consolas" w:cs="Times New Roman"/>
+          <w:color w:val="D4D4D4"/>
+          <w:sz w:val="21"/>
+          <w:szCs w:val="21"/>
+          <w:lang w:eastAsia="pt-BR"/>
+        </w:rPr>
+        <w:t xml:space="preserve"> </w:t>
+      </w:r>
+      <w:r>
+        <w:rPr>
+          <w:rFonts w:ascii="Consolas" w:eastAsia="Times New Roman" w:hAnsi="Consolas" w:cs="Times New Roman"/>
           <w:color w:val="74B0DF"/>
           <w:sz w:val="21"/>
           <w:szCs w:val="21"/>
@@ -8400,6 +9775,46 @@
       <w:r>
         <w:rPr>
           <w:rFonts w:ascii="Consolas" w:eastAsia="Times New Roman" w:hAnsi="Consolas" w:cs="Times New Roman"/>
+          <w:color w:val="DCDCDC"/>
+          <w:sz w:val="21"/>
+          <w:szCs w:val="21"/>
+          <w:lang w:eastAsia="pt-BR"/>
+        </w:rPr>
+        <w:t>(</w:t>
+      </w:r>
+      <w:r>
+        <w:rPr>
+          <w:rFonts w:ascii="Consolas" w:eastAsia="Times New Roman" w:hAnsi="Consolas" w:cs="Times New Roman"/>
+          <w:color w:val="CE9178"/>
+          <w:sz w:val="21"/>
+          <w:szCs w:val="21"/>
+          <w:lang w:eastAsia="pt-BR"/>
+        </w:rPr>
+        <w:t>35</w:t>
+      </w:r>
+      <w:r>
+        <w:rPr>
+          <w:rFonts w:ascii="Consolas" w:eastAsia="Times New Roman" w:hAnsi="Consolas" w:cs="Times New Roman"/>
+          <w:color w:val="DCDCDC"/>
+          <w:sz w:val="21"/>
+          <w:szCs w:val="21"/>
+          <w:lang w:eastAsia="pt-BR"/>
+        </w:rPr>
+        <w:t>)</w:t>
+      </w:r>
+      <w:r>
+        <w:rPr>
+          <w:rFonts w:ascii="Consolas" w:eastAsia="Times New Roman" w:hAnsi="Consolas" w:cs="Times New Roman"/>
+          <w:color w:val="D4D4D4"/>
+          <w:sz w:val="21"/>
+          <w:szCs w:val="21"/>
+          <w:lang w:eastAsia="pt-BR"/>
+        </w:rPr>
+        <w:t xml:space="preserve"> </w:t>
+      </w:r>
+      <w:r>
+        <w:rPr>
+          <w:rFonts w:ascii="Consolas" w:eastAsia="Times New Roman" w:hAnsi="Consolas" w:cs="Times New Roman"/>
           <w:color w:val="74B0DF"/>
           <w:sz w:val="21"/>
           <w:szCs w:val="21"/>
@@ -8563,6 +9978,47 @@
       <w:r>
         <w:rPr>
           <w:rFonts w:ascii="Consolas" w:eastAsia="Times New Roman" w:hAnsi="Consolas" w:cs="Times New Roman"/>
+          <w:color w:val="DCDCDC"/>
+          <w:sz w:val="21"/>
+          <w:szCs w:val="21"/>
+          <w:lang w:eastAsia="pt-BR"/>
+        </w:rPr>
+        <w:t>(</w:t>
+      </w:r>
+      <w:r>
+        <w:rPr>
+          <w:rFonts w:ascii="Consolas" w:eastAsia="Times New Roman" w:hAnsi="Consolas" w:cs="Times New Roman"/>
+          <w:color w:val="CE9178"/>
+          <w:sz w:val="21"/>
+          <w:szCs w:val="21"/>
+          <w:lang w:eastAsia="pt-BR"/>
+        </w:rPr>
+        <w:t>36</w:t>
+      </w:r>
+      <w:proofErr w:type="gramStart"/>
+      <w:r>
+        <w:rPr>
+          <w:rFonts w:ascii="Consolas" w:eastAsia="Times New Roman" w:hAnsi="Consolas" w:cs="Times New Roman"/>
+          <w:color w:val="DCDCDC"/>
+          <w:sz w:val="21"/>
+          <w:szCs w:val="21"/>
+          <w:lang w:eastAsia="pt-BR"/>
+        </w:rPr>
+        <w:t>)</w:t>
+      </w:r>
+      <w:r>
+        <w:rPr>
+          <w:rFonts w:ascii="Consolas" w:eastAsia="Times New Roman" w:hAnsi="Consolas" w:cs="Times New Roman"/>
+          <w:color w:val="D4D4D4"/>
+          <w:sz w:val="21"/>
+          <w:szCs w:val="21"/>
+          <w:lang w:eastAsia="pt-BR"/>
+        </w:rPr>
+        <w:t xml:space="preserve"> </w:t>
+      </w:r>
+      <w:r>
+        <w:rPr>
+          <w:rFonts w:ascii="Consolas" w:eastAsia="Times New Roman" w:hAnsi="Consolas" w:cs="Times New Roman"/>
           <w:color w:val="74B0DF"/>
           <w:sz w:val="21"/>
           <w:szCs w:val="21"/>
@@ -8570,6 +10026,7 @@
         </w:rPr>
         <w:t>Exibir</w:t>
       </w:r>
+      <w:proofErr w:type="gramEnd"/>
       <w:r>
         <w:rPr>
           <w:rFonts w:ascii="Consolas" w:eastAsia="Times New Roman" w:hAnsi="Consolas" w:cs="Times New Roman"/>
@@ -8694,7 +10151,6 @@
     </w:p>
     <w:p>
       <w:pPr>
-        <w:spacing w:before="100" w:beforeAutospacing="1" w:after="100" w:afterAutospacing="1" w:line="240" w:lineRule="auto"/>
         <w:rPr>
           <w:rFonts w:ascii="Times New Roman" w:eastAsia="Times New Roman" w:hAnsi="Times New Roman" w:cs="Times New Roman"/>
           <w:color w:val="808080" w:themeColor="background1" w:themeShade="80"/>
@@ -8842,26 +10298,24 @@
           <w:lang w:eastAsia="pt-BR"/>
         </w:rPr>
       </w:pPr>
-    </w:p>
-    <w:p>
-      <w:pPr>
+      <w:r>
         <w:rPr>
           <w:rFonts w:ascii="Times New Roman" w:eastAsia="Times New Roman" w:hAnsi="Times New Roman" w:cs="Times New Roman"/>
           <w:color w:val="808080" w:themeColor="background1" w:themeShade="80"/>
           <w:szCs w:val="24"/>
           <w:lang w:eastAsia="pt-BR"/>
         </w:rPr>
-      </w:pPr>
-    </w:p>
-    <w:p>
-      <w:pPr>
+        <w:t>00</w:t>
+      </w:r>
+      <w:r>
         <w:rPr>
           <w:rFonts w:ascii="Times New Roman" w:eastAsia="Times New Roman" w:hAnsi="Times New Roman" w:cs="Times New Roman"/>
           <w:color w:val="808080" w:themeColor="background1" w:themeShade="80"/>
           <w:szCs w:val="24"/>
           <w:lang w:eastAsia="pt-BR"/>
         </w:rPr>
-      </w:pPr>
+        <w:t>2</w:t>
+      </w:r>
       <w:r>
         <w:rPr>
           <w:rFonts w:ascii="Times New Roman" w:eastAsia="Times New Roman" w:hAnsi="Times New Roman" w:cs="Times New Roman"/>
@@ -8869,8 +10323,7 @@
           <w:szCs w:val="24"/>
           <w:lang w:eastAsia="pt-BR"/>
         </w:rPr>
-        <w:lastRenderedPageBreak/>
-        <w:t>00</w:t>
+        <w:t xml:space="preserve"> – </w:t>
       </w:r>
       <w:r>
         <w:rPr>
@@ -8879,7 +10332,7 @@
           <w:szCs w:val="24"/>
           <w:lang w:eastAsia="pt-BR"/>
         </w:rPr>
-        <w:t>2</w:t>
+        <w:t>Atividade</w:t>
       </w:r>
       <w:r>
         <w:rPr>
@@ -8888,36 +10341,8 @@
           <w:szCs w:val="24"/>
           <w:lang w:eastAsia="pt-BR"/>
         </w:rPr>
-        <w:t xml:space="preserve"> – </w:t>
-      </w:r>
-      <w:r>
-        <w:rPr>
-          <w:rFonts w:ascii="Times New Roman" w:eastAsia="Times New Roman" w:hAnsi="Times New Roman" w:cs="Times New Roman"/>
-          <w:color w:val="808080" w:themeColor="background1" w:themeShade="80"/>
-          <w:szCs w:val="24"/>
-          <w:lang w:eastAsia="pt-BR"/>
-        </w:rPr>
-        <w:t>Atividade</w:t>
-      </w:r>
-      <w:r>
-        <w:rPr>
-          <w:rFonts w:ascii="Times New Roman" w:eastAsia="Times New Roman" w:hAnsi="Times New Roman" w:cs="Times New Roman"/>
-          <w:color w:val="808080" w:themeColor="background1" w:themeShade="80"/>
-          <w:szCs w:val="24"/>
-          <w:lang w:eastAsia="pt-BR"/>
-        </w:rPr>
         <w:t>:</w:t>
       </w:r>
-    </w:p>
-    <w:p>
-      <w:pPr>
-        <w:rPr>
-          <w:rFonts w:ascii="Times New Roman" w:eastAsia="Times New Roman" w:hAnsi="Times New Roman" w:cs="Times New Roman"/>
-          <w:color w:val="808080" w:themeColor="background1" w:themeShade="80"/>
-          <w:szCs w:val="24"/>
-          <w:lang w:eastAsia="pt-BR"/>
-        </w:rPr>
-      </w:pPr>
     </w:p>
     <w:p>
       <w:pPr>
@@ -8940,6 +10365,7 @@
           <w:szCs w:val="21"/>
           <w:lang w:eastAsia="pt-BR"/>
         </w:rPr>
+        <w:lastRenderedPageBreak/>
         <w:t>flowchart</w:t>
       </w:r>
       <w:proofErr w:type="gramEnd"/>
@@ -14493,6 +15919,48 @@
       <w:u w:val="single"/>
     </w:rPr>
   </w:style>
+  <w:style w:type="character" w:styleId="HiperlinkVisitado">
+    <w:name w:val="FollowedHyperlink"/>
+    <w:basedOn w:val="Fontepargpadro"/>
+    <w:uiPriority w:val="99"/>
+    <w:semiHidden/>
+    <w:unhideWhenUsed/>
+    <w:rsid w:val="00EE14EB"/>
+    <w:rPr>
+      <w:color w:val="954F72" w:themeColor="followedHyperlink"/>
+      <w:u w:val="single"/>
+    </w:rPr>
+  </w:style>
+  <w:style w:type="paragraph" w:styleId="Textodebalo">
+    <w:name w:val="Balloon Text"/>
+    <w:basedOn w:val="Normal"/>
+    <w:link w:val="TextodebaloChar"/>
+    <w:uiPriority w:val="99"/>
+    <w:semiHidden/>
+    <w:unhideWhenUsed/>
+    <w:rsid w:val="005C72A4"/>
+    <w:pPr>
+      <w:spacing w:after="0" w:line="240" w:lineRule="auto"/>
+    </w:pPr>
+    <w:rPr>
+      <w:rFonts w:ascii="Segoe UI" w:hAnsi="Segoe UI" w:cs="Segoe UI"/>
+      <w:sz w:val="18"/>
+      <w:szCs w:val="18"/>
+    </w:rPr>
+  </w:style>
+  <w:style w:type="character" w:customStyle="1" w:styleId="TextodebaloChar">
+    <w:name w:val="Texto de balão Char"/>
+    <w:basedOn w:val="Fontepargpadro"/>
+    <w:link w:val="Textodebalo"/>
+    <w:uiPriority w:val="99"/>
+    <w:semiHidden/>
+    <w:rsid w:val="005C72A4"/>
+    <w:rPr>
+      <w:rFonts w:ascii="Segoe UI" w:hAnsi="Segoe UI" w:cs="Segoe UI"/>
+      <w:sz w:val="18"/>
+      <w:szCs w:val="18"/>
+    </w:rPr>
+  </w:style>
 </w:styles>
 </file>
 

</xml_diff>